<commit_message>
Conjugate gradient implementation for CartPole
</commit_message>
<xml_diff>
--- a/Proximal Policy Optimization/Study Notes.docx
+++ b/Proximal Policy Optimization/Study Notes.docx
@@ -3,9 +3,192 @@
 <w:document xmlns:wpc="http://schemas.microsoft.com/office/word/2010/wordprocessingCanvas" xmlns:mo="http://schemas.microsoft.com/office/mac/office/2008/main" xmlns:mc="http://schemas.openxmlformats.org/markup-compatibility/2006" xmlns:mv="urn:schemas-microsoft-com:mac:vml" xmlns:o="urn:schemas-microsoft-com:office:office" xmlns:r="http://schemas.openxmlformats.org/officeDocument/2006/relationships" xmlns:m="http://schemas.openxmlformats.org/officeDocument/2006/math" xmlns:v="urn:schemas-microsoft-com:vml" xmlns:wp14="http://schemas.microsoft.com/office/word/2010/wordprocessingDrawing" xmlns:wp="http://schemas.openxmlformats.org/drawingml/2006/wordprocessingDrawing" xmlns:w10="urn:schemas-microsoft-com:office:word" xmlns:w="http://schemas.openxmlformats.org/wordprocessingml/2006/main" xmlns:w14="http://schemas.microsoft.com/office/word/2010/wordml" xmlns:w15="http://schemas.microsoft.com/office/word/2012/wordml" xmlns:wpg="http://schemas.microsoft.com/office/word/2010/wordprocessingGroup" xmlns:wpi="http://schemas.microsoft.com/office/word/2010/wordprocessingInk" xmlns:wne="http://schemas.microsoft.com/office/word/2006/wordml" xmlns:wps="http://schemas.microsoft.com/office/word/2010/wordprocessingShape" mc:Ignorable="w14 w15 wp14">
   <w:body>
     <w:p>
+      <w:pPr>
+        <w:rPr>
+          <w:b/>
+          <w:i/>
+          <w:sz w:val="32"/>
+          <w:szCs w:val="32"/>
+        </w:rPr>
+      </w:pPr>
+      <w:r>
+        <w:rPr>
+          <w:b/>
+          <w:i/>
+          <w:sz w:val="32"/>
+          <w:szCs w:val="32"/>
+        </w:rPr>
+        <w:t>Introduction</w:t>
+      </w:r>
+    </w:p>
+    <w:p>
+      <w:pPr>
+        <w:rPr>
+          <w:b/>
+          <w:i/>
+          <w:sz w:val="28"/>
+          <w:szCs w:val="28"/>
+        </w:rPr>
+      </w:pPr>
+    </w:p>
+    <w:p>
+      <w:pPr>
+        <w:rPr>
+          <w:sz w:val="28"/>
+          <w:szCs w:val="28"/>
+        </w:rPr>
+      </w:pPr>
+      <w:r>
+        <w:rPr>
+          <w:sz w:val="28"/>
+          <w:szCs w:val="28"/>
+        </w:rPr>
+        <w:t>Disadvantages of other methods:</w:t>
+      </w:r>
+    </w:p>
+    <w:p>
+      <w:pPr>
+        <w:rPr>
+          <w:sz w:val="28"/>
+          <w:szCs w:val="28"/>
+        </w:rPr>
+      </w:pPr>
+    </w:p>
+    <w:p>
+      <w:pPr>
+        <w:ind w:left="720"/>
+      </w:pPr>
+      <w:r>
+        <w:t>Q-learning</w:t>
+      </w:r>
+      <w:r>
+        <w:t>:</w:t>
+      </w:r>
+      <w:r>
+        <w:t xml:space="preserve"> fails </w:t>
+      </w:r>
+      <w:r>
+        <w:t>on many</w:t>
+      </w:r>
+      <w:r>
+        <w:t xml:space="preserve"> simple problems and is poorly understood</w:t>
+      </w:r>
+    </w:p>
+    <w:p>
+      <w:pPr>
+        <w:ind w:left="720"/>
+      </w:pPr>
+    </w:p>
+    <w:p>
+      <w:pPr>
+        <w:ind w:left="720"/>
+      </w:pPr>
+      <w:r>
+        <w:t xml:space="preserve">Policy </w:t>
+      </w:r>
+      <w:r>
+        <w:t>Gradient</w:t>
+      </w:r>
+      <w:r>
+        <w:t xml:space="preserve">: </w:t>
+      </w:r>
+      <w:r>
+        <w:t>poor data efficiency and rob</w:t>
+      </w:r>
+      <w:r>
+        <w:t>ustness</w:t>
+      </w:r>
+    </w:p>
+    <w:p>
+      <w:pPr>
+        <w:ind w:left="720"/>
+      </w:pPr>
+    </w:p>
+    <w:p>
+      <w:pPr>
+        <w:ind w:left="720"/>
+      </w:pPr>
+      <w:r>
+        <w:t xml:space="preserve">TRPO: </w:t>
+      </w:r>
+      <w:r>
+        <w:t xml:space="preserve">complicated and is not compatible with </w:t>
+      </w:r>
+      <w:r>
+        <w:t xml:space="preserve">architectures that include noise (dropout) or parameter </w:t>
+      </w:r>
+      <w:r>
+        <w:t>sharing (</w:t>
+      </w:r>
+      <w:r>
+        <w:t>between the policy and value function, or with auxiliary tasks)</w:t>
+      </w:r>
+    </w:p>
+    <w:p/>
+    <w:p/>
+    <w:p>
+      <w:pPr>
+        <w:rPr>
+          <w:rFonts w:eastAsia="Times New Roman" w:cs="Times New Roman"/>
+          <w:lang w:eastAsia="zh-CN"/>
+        </w:rPr>
+      </w:pPr>
+      <w:r>
+        <w:rPr>
+          <w:sz w:val="28"/>
+          <w:szCs w:val="28"/>
+        </w:rPr>
+        <w:t>Goal of PPO</w:t>
+      </w:r>
+      <w:r>
+        <w:rPr>
+          <w:sz w:val="28"/>
+          <w:szCs w:val="28"/>
+        </w:rPr>
+        <w:t>:</w:t>
+      </w:r>
+      <w:r>
+        <w:rPr>
+          <w:sz w:val="28"/>
+          <w:szCs w:val="28"/>
+        </w:rPr>
+        <w:t xml:space="preserve"> </w:t>
+      </w:r>
+      <w:r>
+        <w:rPr>
+          <w:rFonts w:eastAsia="Times New Roman" w:cs="Times New Roman"/>
+          <w:lang w:eastAsia="zh-CN"/>
+        </w:rPr>
+        <w:t>A</w:t>
+      </w:r>
+      <w:r>
+        <w:rPr>
+          <w:rFonts w:eastAsia="Times New Roman" w:cs="Times New Roman"/>
+          <w:lang w:eastAsia="zh-CN"/>
+        </w:rPr>
+        <w:t>ttains the data efficiency and reliable performance of TRPO</w:t>
+      </w:r>
+    </w:p>
+    <w:p>
+      <w:pPr>
+        <w:rPr>
+          <w:rFonts w:eastAsia="Times New Roman" w:cs="Times New Roman"/>
+          <w:lang w:eastAsia="zh-CN"/>
+        </w:rPr>
+      </w:pPr>
+    </w:p>
+    <w:p>
+      <w:pPr>
+        <w:rPr>
+          <w:sz w:val="28"/>
+          <w:szCs w:val="28"/>
+        </w:rPr>
+      </w:pPr>
       <w:bookmarkStart w:id="0" w:name="_GoBack"/>
       <w:bookmarkEnd w:id="0"/>
     </w:p>
+    <w:p/>
+    <w:p/>
     <w:sectPr>
       <w:pgSz w:w="12240" w:h="15840"/>
       <w:pgMar w:top="1440" w:right="1440" w:bottom="1440" w:left="1440" w:header="708" w:footer="708" w:gutter="0"/>

</xml_diff>